<commit_message>
feat: implement table in web page for assignment
</commit_message>
<xml_diff>
--- a/Tugas 2/B_2206050_Yoga Agustiansyah_Tugas 2.docx
+++ b/Tugas 2/B_2206050_Yoga Agustiansyah_Tugas 2.docx
@@ -28615,6 +28615,42 @@
         </w:rPr>
         <w:t>.</w:t>
       </w:r>
+    </w:p>
+    <w:p>
+      <w:pPr>
+        <w:jc w:val="both"/>
+        <w:rPr>
+          <w:lang w:val="en-US"/>
+        </w:rPr>
+      </w:pPr>
+      <w:r>
+        <w:rPr>
+          <w:lang w:val="en-US"/>
+        </w:rPr>
+        <w:t xml:space="preserve">Link </w:t>
+      </w:r>
+      <w:proofErr w:type="spellStart"/>
+      <w:r>
+        <w:rPr>
+          <w:lang w:val="en-US"/>
+        </w:rPr>
+        <w:t>Github</w:t>
+      </w:r>
+      <w:proofErr w:type="spellEnd"/>
+      <w:r>
+        <w:rPr>
+          <w:lang w:val="en-US"/>
+        </w:rPr>
+        <w:t xml:space="preserve">: </w:t>
+      </w:r>
+      <w:hyperlink r:id="rId8" w:history="1">
+        <w:r>
+          <w:rPr>
+            <w:rStyle w:val="Hyperlink"/>
+          </w:rPr>
+          <w:t>Tugas-Praktikum-Web/Tugas 2/portofolio at main · yoga220802/Tugas-Praktikum-Web (github.com)</w:t>
+        </w:r>
+      </w:hyperlink>
     </w:p>
     <w:sectPr>
       <w:pgSz w:w="11906" w:h="16838" w:code="9"/>
@@ -31646,6 +31682,29 @@
       <w:lang w:val="id-ID"/>
     </w:rPr>
   </w:style>
+  <w:style w:type="character" w:styleId="Hyperlink">
+    <w:name w:val="Hyperlink"/>
+    <w:basedOn w:val="DefaultParagraphFont"/>
+    <w:uiPriority w:val="99"/>
+    <w:unhideWhenUsed/>
+    <w:rsid w:val="00E00B90"/>
+    <w:rPr>
+      <w:color w:val="0000FF" w:themeColor="hyperlink"/>
+      <w:u w:val="single"/>
+    </w:rPr>
+  </w:style>
+  <w:style w:type="character" w:styleId="UnresolvedMention">
+    <w:name w:val="Unresolved Mention"/>
+    <w:basedOn w:val="DefaultParagraphFont"/>
+    <w:uiPriority w:val="99"/>
+    <w:semiHidden/>
+    <w:unhideWhenUsed/>
+    <w:rsid w:val="00E00B90"/>
+    <w:rPr>
+      <w:color w:val="605E5C"/>
+      <w:shd w:val="clear" w:color="auto" w:fill="E1DFDD"/>
+    </w:rPr>
+  </w:style>
 </w:styles>
 </file>
 

</xml_diff>